<commit_message>
Update Class Diagram (A11.2019.12160).docx
</commit_message>
<xml_diff>
--- a/Pertemuan1/Teori/Class Diagram (A11.2019.12160).docx
+++ b/Pertemuan1/Teori/Class Diagram (A11.2019.12160).docx
@@ -129,8 +129,8 @@
           <w:noProof/>
         </w:rPr>
         <w:drawing>
-          <wp:inline distT="0" distB="0" distL="0" distR="0" wp14:anchorId="11B40B9A" wp14:editId="087FBD86">
-            <wp:extent cx="5731510" cy="1849755"/>
+          <wp:inline distT="0" distB="0" distL="0" distR="0" wp14:anchorId="11B40B9A" wp14:editId="5BF7CE9A">
+            <wp:extent cx="5730836" cy="1849755"/>
             <wp:effectExtent l="0" t="0" r="0" b="0"/>
             <wp:docPr id="1" name="Picture 1"/>
             <wp:cNvGraphicFramePr>
@@ -158,7 +158,7 @@
                   <pic:spPr>
                     <a:xfrm>
                       <a:off x="0" y="0"/>
-                      <a:ext cx="5731510" cy="1849755"/>
+                      <a:ext cx="5730836" cy="1849755"/>
                     </a:xfrm>
                     <a:prstGeom prst="rect">
                       <a:avLst/>
@@ -180,70 +180,12 @@
     <w:p>
       <w:pPr>
         <w:pStyle w:val="ListParagraph"/>
-        <w:numPr>
-          <w:ilvl w:val="0"/>
-          <w:numId w:val="1"/>
-        </w:numPr>
-      </w:pPr>
-      <w:proofErr w:type="spellStart"/>
-      <w:r>
-        <w:t>Praktikum</w:t>
-      </w:r>
-      <w:proofErr w:type="spellEnd"/>
-      <w:r>
-        <w:t xml:space="preserve"> 2: Class and Object (TV)</w:t>
-      </w:r>
+      </w:pPr>
     </w:p>
     <w:p>
       <w:pPr>
         <w:pStyle w:val="ListParagraph"/>
       </w:pPr>
-      <w:r>
-        <w:rPr>
-          <w:noProof/>
-        </w:rPr>
-        <w:drawing>
-          <wp:inline distT="0" distB="0" distL="0" distR="0" wp14:anchorId="2B16E981" wp14:editId="4D2DE827">
-            <wp:extent cx="5731510" cy="3455035"/>
-            <wp:effectExtent l="0" t="0" r="0" b="0"/>
-            <wp:docPr id="2" name="Picture 2"/>
-            <wp:cNvGraphicFramePr>
-              <a:graphicFrameLocks xmlns:a="http://schemas.openxmlformats.org/drawingml/2006/main" noChangeAspect="1"/>
-            </wp:cNvGraphicFramePr>
-            <a:graphic xmlns:a="http://schemas.openxmlformats.org/drawingml/2006/main">
-              <a:graphicData uri="http://schemas.openxmlformats.org/drawingml/2006/picture">
-                <pic:pic xmlns:pic="http://schemas.openxmlformats.org/drawingml/2006/picture">
-                  <pic:nvPicPr>
-                    <pic:cNvPr id="2" name="Picture 2"/>
-                    <pic:cNvPicPr/>
-                  </pic:nvPicPr>
-                  <pic:blipFill>
-                    <a:blip r:embed="rId6" cstate="print">
-                      <a:extLst>
-                        <a:ext uri="{28A0092B-C50C-407E-A947-70E740481C1C}">
-                          <a14:useLocalDpi xmlns:a14="http://schemas.microsoft.com/office/drawing/2010/main" val="0"/>
-                        </a:ext>
-                      </a:extLst>
-                    </a:blip>
-                    <a:stretch>
-                      <a:fillRect/>
-                    </a:stretch>
-                  </pic:blipFill>
-                  <pic:spPr>
-                    <a:xfrm>
-                      <a:off x="0" y="0"/>
-                      <a:ext cx="5731510" cy="3455035"/>
-                    </a:xfrm>
-                    <a:prstGeom prst="rect">
-                      <a:avLst/>
-                    </a:prstGeom>
-                  </pic:spPr>
-                </pic:pic>
-              </a:graphicData>
-            </a:graphic>
-          </wp:inline>
-        </w:drawing>
-      </w:r>
     </w:p>
     <w:sectPr>
       <w:pgSz w:w="11906" w:h="16838"/>

</xml_diff>